<commit_message>
Verwachtingen.tex Artikels per categorie samengevat + referenties
</commit_message>
<xml_diff>
--- a/verwachtingen/Artikels/Daan/Samenvatting artikels.docx
+++ b/verwachtingen/Artikels/Daan/Samenvatting artikels.docx
@@ -109,24 +109,16 @@
         <w:t xml:space="preserve"> </w:t>
       </w:r>
       <w:r>
-        <w:t xml:space="preserve">kregen behaalden betere resultaten. En van deze studenten behaalden de studenten die uitgesteld feedback kregen de beste </w:t>
-      </w:r>
-      <w:proofErr w:type="spellStart"/>
-      <w:r>
-        <w:t>resultaten.</w:t>
-      </w:r>
-      <w:r>
-        <w:t>s</w:t>
-      </w:r>
-      <w:proofErr w:type="spellEnd"/>
-      <w:r>
-        <w:rPr>
-          <w:b/>
-        </w:rPr>
-        <w:br/>
+        <w:t>kregen behaalden betere resultaten. En van deze studenten behaalden de studenten die uitgesteld feedback kregen de beste resultaten.</w:t>
       </w:r>
       <w:bookmarkStart w:id="0" w:name="_GoBack"/>
       <w:bookmarkEnd w:id="0"/>
+      <w:r>
+        <w:rPr>
+          <w:b/>
+        </w:rPr>
+        <w:br/>
+      </w:r>
     </w:p>
     <w:p>
       <w:r>
@@ -1138,17 +1130,17 @@
     <w:lsdException w:name="Hashtag" w:semiHidden="1" w:unhideWhenUsed="1"/>
     <w:lsdException w:name="Unresolved Mention" w:semiHidden="1" w:unhideWhenUsed="1"/>
   </w:latentStyles>
-  <w:style w:type="paragraph" w:default="1" w:styleId="Standaard">
+  <w:style w:type="paragraph" w:default="1" w:styleId="Normal">
     <w:name w:val="Normal"/>
     <w:qFormat/>
   </w:style>
-  <w:style w:type="character" w:default="1" w:styleId="Standaardalinea-lettertype">
+  <w:style w:type="character" w:default="1" w:styleId="DefaultParagraphFont">
     <w:name w:val="Default Paragraph Font"/>
     <w:uiPriority w:val="1"/>
     <w:semiHidden/>
     <w:unhideWhenUsed/>
   </w:style>
-  <w:style w:type="table" w:default="1" w:styleId="Standaardtabel">
+  <w:style w:type="table" w:default="1" w:styleId="TableNormal">
     <w:name w:val="Normal Table"/>
     <w:uiPriority w:val="99"/>
     <w:semiHidden/>
@@ -1163,7 +1155,7 @@
       </w:tblCellMar>
     </w:tblPr>
   </w:style>
-  <w:style w:type="numbering" w:default="1" w:styleId="Geenlijst">
+  <w:style w:type="numbering" w:default="1" w:styleId="NoList">
     <w:name w:val="No List"/>
     <w:uiPriority w:val="99"/>
     <w:semiHidden/>

</xml_diff>